<commit_message>
esercizio D1 M5 ultima versione. correggi questo
</commit_message>
<xml_diff>
--- a/ESERCIZIO D1/esercizio D1 M5.docx
+++ b/ESERCIZIO D1/esercizio D1 M5.docx
@@ -24,33 +24,130 @@
       </w:r>
     </w:p>
     <w:p>
-      <w:hyperlink r:id="rId5" w:history="1">
-        <w:r>
-          <w:rPr>
-            <w:rStyle w:val="Collegamentoipertestuale"/>
-          </w:rPr>
-          <w:t>https://analytics.google.com/analytics/web/?utm_source=demoaccount&amp;utm_medium=demoaccount&amp;utm_campaign=demoaccount#/p213025502/reports/reportinghub?params=_u..nav%3Dmaui%26_u..comparisons%3D%5B%7B%22Jo%22:%22d8%22,%22name%22:%22Tutti%20gli%20utenti%22,%22isEnabled%22:true,%22filters%22:%5B%7B%22isCaseSensitive%22:true,%22expression%22:%220%22,%22fieldName%22:%22audience%22%7D%5D%7D,%7B%22name%22:%22Et%C3%A0%20contiene%2030%22,%22isEnabled%22:true,%22filters%22:%5B%7B%22fieldName%22:%22age%22,%22evaluationType%22:3,%22expressionList%22:%5B%2230%22%5D,%22isCaseSensitive%22:true%7D%5D%7D,%7B%22name%22:%22Genere%20corrisponde%20esattamente%20a%20female%22,%22isEnabled%22:true,%22filters%22:%5B%7B%22fieldName%22:%22gender%22,%22expressionList%22:%5B%22female%22%5D,%22isCaseSensitive%22:true%7D%5D%7D,%7B%22name%22:%22Ora%20corrisponde%20esattamente%20a%209%22,%22isEnabled%22:true,%22filters%22:%5B%7B%22fieldName%22:%22hour%22,%22expressionList%22:%5B%229%22%5D,%22isCaseSensitive%22:true%7D%5D%7D%5D%26_u..built_comparisons_enabled%3Dtrue&amp;collectionId=5955986775:~:text=https%3A//analytics.google,3Dtrue%26collectionId%3D5955986775</w:t>
-        </w:r>
-      </w:hyperlink>
+      <w:r>
+        <w:drawing>
+          <wp:inline distT="0" distB="0" distL="0" distR="0" wp14:anchorId="7DD1A931" wp14:editId="01DEB716">
+            <wp:extent cx="6120130" cy="2897505"/>
+            <wp:effectExtent l="0" t="0" r="0" b="0"/>
+            <wp:docPr id="643872004" name="Immagine 1"/>
+            <wp:cNvGraphicFramePr>
+              <a:graphicFrameLocks xmlns:a="http://schemas.openxmlformats.org/drawingml/2006/main" noChangeAspect="1"/>
+            </wp:cNvGraphicFramePr>
+            <a:graphic xmlns:a="http://schemas.openxmlformats.org/drawingml/2006/main">
+              <a:graphicData uri="http://schemas.openxmlformats.org/drawingml/2006/picture">
+                <pic:pic xmlns:pic="http://schemas.openxmlformats.org/drawingml/2006/picture">
+                  <pic:nvPicPr>
+                    <pic:cNvPr id="643872004" name=""/>
+                    <pic:cNvPicPr/>
+                  </pic:nvPicPr>
+                  <pic:blipFill>
+                    <a:blip r:embed="rId5"/>
+                    <a:stretch>
+                      <a:fillRect/>
+                    </a:stretch>
+                  </pic:blipFill>
+                  <pic:spPr>
+                    <a:xfrm>
+                      <a:off x="0" y="0"/>
+                      <a:ext cx="6120130" cy="2897505"/>
+                    </a:xfrm>
+                    <a:prstGeom prst="rect">
+                      <a:avLst/>
+                    </a:prstGeom>
+                  </pic:spPr>
+                </pic:pic>
+              </a:graphicData>
+            </a:graphic>
+          </wp:inline>
+        </w:drawing>
+      </w:r>
     </w:p>
+    <w:p/>
     <w:p>
       <w:r>
         <w:t>VISUALIZZARE GLI UTENTI PER PAESE</w:t>
       </w:r>
     </w:p>
     <w:p>
-      <w:hyperlink r:id="rId6" w:history="1">
-        <w:r>
-          <w:rPr>
-            <w:rStyle w:val="Collegamentoipertestuale"/>
-          </w:rPr>
-          <w:t>https://analytics.google.com/analytics/web/?utm_source=demoaccount&amp;utm_medium=demoaccount&amp;utm_campaign=demoaccount#/p213025502/reports/explorer?params=_u..nav%3Dmaui%26_u..comparisons%3D%5B%7B%22Jo%22:%22d8%22,%22name%22:%22Tutti%20gli%20utenti%22,%22isEnabled%22:true,%22filters%22:%5B%7B%22isCaseSensitive%22:true,%22expression%22:%220%22,%22fieldName%22:%22audience%22%7D%5D%7D,%7B%22name%22:%22Et%C3%A0%20contiene%2030%22,%22isEnabled%22:true,%22filters%22:%5B%7B%22fieldName%22:%22age%22,%22evaluationType%22:3,%22expressionList%22:%5B%2230%22%5D,%22isCaseSensitive%22:true%7D%5D%7D,%7B%22name%22:%22Genere%20corrisponde%20esattamente%20a%20female%22,%22isEnabled%22:true,%22filters%22:%5B%7B%22fieldName%22:%22gender%22,%22expressionList%22:%5B%22female%22%5D,%22isCaseSensitive%22:true%7D%5D%7D,%7B%22name%22:%22Ora%20corrisponde%20esattamente%20a%2010%22,%22isEnabled%22:true,%22filters%22:%5B%7B%22fieldName%22:%22hour%22,%22expressionList%22:%5B%2210%22%5D,%22isCaseSensitive%22:true%7D%5D%7D%5D&amp;r=user-demographics-detail&amp;ruid=760ED526-7C9B-4E70-8E4D-8D1D1CE88E66&amp;collectionId=5288821134</w:t>
-        </w:r>
-      </w:hyperlink>
       <w:r>
-        <w:t xml:space="preserve"> </w:t>
+        <w:drawing>
+          <wp:inline distT="0" distB="0" distL="0" distR="0" wp14:anchorId="4D6E7972" wp14:editId="20C145DE">
+            <wp:extent cx="6120130" cy="3801110"/>
+            <wp:effectExtent l="0" t="0" r="0" b="8890"/>
+            <wp:docPr id="606172004" name="Immagine 1"/>
+            <wp:cNvGraphicFramePr>
+              <a:graphicFrameLocks xmlns:a="http://schemas.openxmlformats.org/drawingml/2006/main" noChangeAspect="1"/>
+            </wp:cNvGraphicFramePr>
+            <a:graphic xmlns:a="http://schemas.openxmlformats.org/drawingml/2006/main">
+              <a:graphicData uri="http://schemas.openxmlformats.org/drawingml/2006/picture">
+                <pic:pic xmlns:pic="http://schemas.openxmlformats.org/drawingml/2006/picture">
+                  <pic:nvPicPr>
+                    <pic:cNvPr id="606172004" name=""/>
+                    <pic:cNvPicPr/>
+                  </pic:nvPicPr>
+                  <pic:blipFill>
+                    <a:blip r:embed="rId6"/>
+                    <a:stretch>
+                      <a:fillRect/>
+                    </a:stretch>
+                  </pic:blipFill>
+                  <pic:spPr>
+                    <a:xfrm>
+                      <a:off x="0" y="0"/>
+                      <a:ext cx="6120130" cy="3801110"/>
+                    </a:xfrm>
+                    <a:prstGeom prst="rect">
+                      <a:avLst/>
+                    </a:prstGeom>
+                  </pic:spPr>
+                </pic:pic>
+              </a:graphicData>
+            </a:graphic>
+          </wp:inline>
+        </w:drawing>
       </w:r>
     </w:p>
+    <w:p>
+      <w:r>
+        <w:lastRenderedPageBreak/>
+        <w:drawing>
+          <wp:inline distT="0" distB="0" distL="0" distR="0" wp14:anchorId="79FAC272" wp14:editId="7A0B1768">
+            <wp:extent cx="6120130" cy="3438525"/>
+            <wp:effectExtent l="0" t="0" r="0" b="9525"/>
+            <wp:docPr id="357118134" name="Immagine 1"/>
+            <wp:cNvGraphicFramePr>
+              <a:graphicFrameLocks xmlns:a="http://schemas.openxmlformats.org/drawingml/2006/main" noChangeAspect="1"/>
+            </wp:cNvGraphicFramePr>
+            <a:graphic xmlns:a="http://schemas.openxmlformats.org/drawingml/2006/main">
+              <a:graphicData uri="http://schemas.openxmlformats.org/drawingml/2006/picture">
+                <pic:pic xmlns:pic="http://schemas.openxmlformats.org/drawingml/2006/picture">
+                  <pic:nvPicPr>
+                    <pic:cNvPr id="357118134" name=""/>
+                    <pic:cNvPicPr/>
+                  </pic:nvPicPr>
+                  <pic:blipFill>
+                    <a:blip r:embed="rId7"/>
+                    <a:stretch>
+                      <a:fillRect/>
+                    </a:stretch>
+                  </pic:blipFill>
+                  <pic:spPr>
+                    <a:xfrm>
+                      <a:off x="0" y="0"/>
+                      <a:ext cx="6120130" cy="3438525"/>
+                    </a:xfrm>
+                    <a:prstGeom prst="rect">
+                      <a:avLst/>
+                    </a:prstGeom>
+                  </pic:spPr>
+                </pic:pic>
+              </a:graphicData>
+            </a:graphic>
+          </wp:inline>
+        </w:drawing>
+      </w:r>
+    </w:p>
+    <w:p/>
     <w:p/>
     <w:p>
       <w:r>
@@ -58,33 +155,46 @@
       </w:r>
     </w:p>
     <w:p>
-      <w:hyperlink r:id="rId7" w:history="1">
-        <w:r>
-          <w:rPr>
-            <w:rStyle w:val="Collegamentoipertestuale"/>
-          </w:rPr>
-          <w:t>https://analytics.google.com/analytics/web/?utm_source=demoaccount&amp;utm_medium=demoaccount&amp;utm_campaign=demoaccount#/p213025502/reports/explorer?params=_u..nav%3Dmaui%26_u..comparisons%3D%5B%7B%22Jo%22:%22d8%22,%22name%22:%22Tutti%20gli%20utenti%22,%22isEnabled%22:true,%22filters%22:%5B%7B%22isCaseSensitive%22:true,%22expression%22:%220%22,%22fieldName%22:%22audience%22%7D%5D%7D%5D&amp;r=lifecycle-user-acquisition-v2&amp;ruid=3687C3E7-021E-45C6-885A-395B8AB00BC4&amp;collectionId=5955986775:~:text=https%3A//analytics.google,395B8AB00BC4%26collectionId%3D5955986775</w:t>
-        </w:r>
-      </w:hyperlink>
+      <w:r>
+        <w:drawing>
+          <wp:inline distT="0" distB="0" distL="0" distR="0" wp14:anchorId="2995EFFC" wp14:editId="6F26D63B">
+            <wp:extent cx="6120130" cy="4059555"/>
+            <wp:effectExtent l="0" t="0" r="0" b="0"/>
+            <wp:docPr id="872314306" name="Immagine 1"/>
+            <wp:cNvGraphicFramePr>
+              <a:graphicFrameLocks xmlns:a="http://schemas.openxmlformats.org/drawingml/2006/main" noChangeAspect="1"/>
+            </wp:cNvGraphicFramePr>
+            <a:graphic xmlns:a="http://schemas.openxmlformats.org/drawingml/2006/main">
+              <a:graphicData uri="http://schemas.openxmlformats.org/drawingml/2006/picture">
+                <pic:pic xmlns:pic="http://schemas.openxmlformats.org/drawingml/2006/picture">
+                  <pic:nvPicPr>
+                    <pic:cNvPr id="872314306" name=""/>
+                    <pic:cNvPicPr/>
+                  </pic:nvPicPr>
+                  <pic:blipFill>
+                    <a:blip r:embed="rId8"/>
+                    <a:stretch>
+                      <a:fillRect/>
+                    </a:stretch>
+                  </pic:blipFill>
+                  <pic:spPr>
+                    <a:xfrm>
+                      <a:off x="0" y="0"/>
+                      <a:ext cx="6120130" cy="4059555"/>
+                    </a:xfrm>
+                    <a:prstGeom prst="rect">
+                      <a:avLst/>
+                    </a:prstGeom>
+                  </pic:spPr>
+                </pic:pic>
+              </a:graphicData>
+            </a:graphic>
+          </wp:inline>
+        </w:drawing>
+      </w:r>
     </w:p>
     <w:p/>
-    <w:p>
-      <w:hyperlink r:id="rId8" w:history="1">
-        <w:r>
-          <w:rPr>
-            <w:rStyle w:val="Collegamentoipertestuale"/>
-          </w:rPr>
-          <w:t>https://analytics.google.com/analytics/web/?utm_source=demoaccount&amp;utm_medium=demoaccount&amp;utm_campaign=demoaccount#/p213025502/reports/explorer?params=_u..nav%3Dmaui%26_u..comparisons</w:t>
-        </w:r>
-        <w:r>
-          <w:rPr>
-            <w:rStyle w:val="Collegamentoipertestuale"/>
-          </w:rPr>
-          <w:lastRenderedPageBreak/>
-          <w:t>%3D%5B%7B%22Jo%22:%22d8%22,%22name%22:%22Tutti%20gli%20utenti%22,%22isEnabled%22:true,%22filters%22:%5B%7B%22isCaseSensitive%22:true,%22expression%22:%220%22,%22fieldName%22:%22audience%22%7D%5D%7D%5D&amp;r=user-technology-detail&amp;ruid=6BF236D0-515C-4E63-97D2-6F2E479FEB14&amp;collectionId=5288821134:~:text=https%3A//analytics.google,6F2E479FEB14%26collectionId%3D5288821134</w:t>
-        </w:r>
-      </w:hyperlink>
-    </w:p>
+    <w:p/>
     <w:p/>
     <w:p>
       <w:r>
@@ -92,16 +202,44 @@
       </w:r>
     </w:p>
     <w:p>
-      <w:hyperlink r:id="rId9" w:history="1">
-        <w:r>
-          <w:rPr>
-            <w:rStyle w:val="Collegamentoipertestuale"/>
-          </w:rPr>
-          <w:t>https://analytics.google.com/analytics/web/?utm_source=demoaccount&amp;utm_medium=demoaccount&amp;utm_campaign=demoaccount#/p213025502/reports/dashboard?params=_u..nav%3Dmaui%26_u..comparisons%3D%5B%7B%22Jo%22:%22d8%22,%22name%22:%22Tutti%20gli%20utenti%22,%22isEnabled%22:true,%22filters%22:%5B%7B%22isCaseSensitive%22:true,%22expression%22:%220%22,%22fieldName%22:%22audience%22%7D%5D%7D%5D&amp;r=lifecycle-engagement-overview&amp;ruid=5FE41ED6-0BE0-4EAE-81AC-A943E820266F&amp;collectionId=5955986775:~:text=https%3A//analytics.google,A943E820266F%26collectionId%3D5955986775</w:t>
-        </w:r>
-      </w:hyperlink>
+      <w:r>
+        <w:drawing>
+          <wp:inline distT="0" distB="0" distL="0" distR="0" wp14:anchorId="29D68E71" wp14:editId="011C4CB1">
+            <wp:extent cx="6120130" cy="2702560"/>
+            <wp:effectExtent l="0" t="0" r="0" b="2540"/>
+            <wp:docPr id="440785052" name="Immagine 1"/>
+            <wp:cNvGraphicFramePr>
+              <a:graphicFrameLocks xmlns:a="http://schemas.openxmlformats.org/drawingml/2006/main" noChangeAspect="1"/>
+            </wp:cNvGraphicFramePr>
+            <a:graphic xmlns:a="http://schemas.openxmlformats.org/drawingml/2006/main">
+              <a:graphicData uri="http://schemas.openxmlformats.org/drawingml/2006/picture">
+                <pic:pic xmlns:pic="http://schemas.openxmlformats.org/drawingml/2006/picture">
+                  <pic:nvPicPr>
+                    <pic:cNvPr id="440785052" name=""/>
+                    <pic:cNvPicPr/>
+                  </pic:nvPicPr>
+                  <pic:blipFill>
+                    <a:blip r:embed="rId9"/>
+                    <a:stretch>
+                      <a:fillRect/>
+                    </a:stretch>
+                  </pic:blipFill>
+                  <pic:spPr>
+                    <a:xfrm>
+                      <a:off x="0" y="0"/>
+                      <a:ext cx="6120130" cy="2702560"/>
+                    </a:xfrm>
+                    <a:prstGeom prst="rect">
+                      <a:avLst/>
+                    </a:prstGeom>
+                  </pic:spPr>
+                </pic:pic>
+              </a:graphicData>
+            </a:graphic>
+          </wp:inline>
+        </w:drawing>
+      </w:r>
     </w:p>
-    <w:p/>
     <w:p/>
     <w:p/>
     <w:p/>

</xml_diff>